<commit_message>
Papers on Words and Language
</commit_message>
<xml_diff>
--- a/Core Papers/On Language and Ontological Engineering/An Ontology of Language.docx
+++ b/Core Papers/On Language and Ontological Engineering/An Ontology of Language.docx
@@ -19,7 +19,7 @@
           <w:sz w:val="44"/>
           <w:szCs w:val="44"/>
         </w:rPr>
-        <w:t>On Words and Propositions</w:t>
+        <w:t>An Ontology of Language</w:t>
       </w:r>
     </w:p>
     <w:p>
@@ -114,25 +114,23 @@
           <w:sz w:val="24"/>
           <w:szCs w:val="24"/>
         </w:rPr>
-        <w:t xml:space="preserve">The aim of this short work is to specify a way of thinking about </w:t>
+        <w:t>There are at least two ways we might think about an ontology of language: (1)</w:t>
       </w:r>
       <w:r>
         <w:rPr>
           <w:rFonts w:asciiTheme="majorHAnsi" w:hAnsiTheme="majorHAnsi" w:cstheme="majorHAnsi"/>
-          <w:i/>
-          <w:sz w:val="24"/>
-          <w:szCs w:val="24"/>
-        </w:rPr>
-        <w:t>words</w:t>
+          <w:sz w:val="24"/>
+          <w:szCs w:val="24"/>
+        </w:rPr>
+        <w:t xml:space="preserve"> a description of the building blocks and components going into a language or any language (which is naturally the purview of linguistics and formal logic) and (</w:t>
       </w:r>
       <w:r>
         <w:rPr>
           <w:rFonts w:asciiTheme="majorHAnsi" w:hAnsiTheme="majorHAnsi" w:cstheme="majorHAnsi"/>
-          <w:i/>
-          <w:sz w:val="24"/>
-          <w:szCs w:val="24"/>
-        </w:rPr>
-        <w:t xml:space="preserve"> </w:t>
+          <w:sz w:val="24"/>
+          <w:szCs w:val="24"/>
+        </w:rPr>
+        <w:t>2)</w:t>
       </w:r>
       <w:r>
         <w:rPr>
@@ -140,350 +138,413 @@
           <w:sz w:val="24"/>
           <w:szCs w:val="24"/>
         </w:rPr>
-        <w:t xml:space="preserve">and their </w:t>
-      </w:r>
-      <w:r>
+        <w:t xml:space="preserve"> to derive an understanding of ontologies or metaphysical theories (ontologies that are asserted to be in some sense ultimately descriptive trumping all other descriptions due to their mind-independent accuracy or truth) with priority given to language.</w:t>
+      </w:r>
+    </w:p>
+    <w:p>
+      <w:pPr>
         <w:rPr>
           <w:rFonts w:asciiTheme="majorHAnsi" w:hAnsiTheme="majorHAnsi" w:cstheme="majorHAnsi"/>
-          <w:i/>
-          <w:sz w:val="24"/>
-          <w:szCs w:val="24"/>
-        </w:rPr>
-        <w:t>meanings</w:t>
-      </w:r>
-      <w:r>
-        <w:rPr>
-          <w:rFonts w:asciiTheme="majorHAnsi" w:hAnsiTheme="majorHAnsi" w:cstheme="majorHAnsi"/>
-          <w:sz w:val="24"/>
-          <w:szCs w:val="24"/>
-        </w:rPr>
-        <w:t>.</w:t>
+          <w:b/>
+          <w:sz w:val="24"/>
+          <w:szCs w:val="24"/>
+        </w:rPr>
+      </w:pPr>
+    </w:p>
+    <w:p>
+      <w:pPr>
+        <w:pStyle w:val="ListParagraph"/>
+        <w:numPr>
+          <w:ilvl w:val="0"/>
+          <w:numId w:val="1"/>
+        </w:numPr>
+        <w:rPr>
+          <w:rFonts w:ascii="Garamond" w:hAnsi="Garamond"/>
+          <w:b/>
+          <w:sz w:val="24"/>
+          <w:szCs w:val="24"/>
+        </w:rPr>
+      </w:pPr>
+      <w:r>
+        <w:rPr>
+          <w:rFonts w:ascii="Garamond" w:hAnsi="Garamond"/>
+          <w:b/>
+          <w:sz w:val="24"/>
+          <w:szCs w:val="24"/>
+        </w:rPr>
+        <w:t>Languages Formally Defined</w:t>
+      </w:r>
+    </w:p>
+    <w:p>
+      <w:pPr>
+        <w:rPr>
+          <w:rFonts w:ascii="Garamond" w:hAnsi="Garamond"/>
+          <w:b/>
+          <w:sz w:val="24"/>
+          <w:szCs w:val="24"/>
+        </w:rPr>
+      </w:pPr>
+      <w:r>
+        <w:rPr>
+          <w:rFonts w:ascii="Garamond" w:hAnsi="Garamond"/>
+          <w:b/>
+          <w:sz w:val="24"/>
+          <w:szCs w:val="24"/>
+        </w:rPr>
+        <w:t>Formal:</w:t>
+      </w:r>
+    </w:p>
+    <w:p>
+      <w:pPr>
+        <w:pStyle w:val="ListParagraph"/>
+        <w:numPr>
+          <w:ilvl w:val="0"/>
+          <w:numId w:val="2"/>
+        </w:numPr>
+        <w:rPr>
+          <w:rFonts w:ascii="Garamond" w:hAnsi="Garamond"/>
+          <w:sz w:val="24"/>
+          <w:szCs w:val="24"/>
+        </w:rPr>
+      </w:pPr>
+      <w:r>
+        <w:rPr>
+          <w:rFonts w:ascii="Garamond" w:hAnsi="Garamond"/>
+          <w:sz w:val="24"/>
+          <w:szCs w:val="24"/>
+        </w:rPr>
+        <w:t>Alphabet or Lexicon</w:t>
+      </w:r>
+    </w:p>
+    <w:p>
+      <w:pPr>
+        <w:pStyle w:val="ListParagraph"/>
+        <w:numPr>
+          <w:ilvl w:val="0"/>
+          <w:numId w:val="2"/>
+        </w:numPr>
+        <w:rPr>
+          <w:rFonts w:ascii="Garamond" w:hAnsi="Garamond"/>
+          <w:sz w:val="24"/>
+          <w:szCs w:val="24"/>
+        </w:rPr>
+      </w:pPr>
+      <w:r>
+        <w:rPr>
+          <w:rFonts w:ascii="Garamond" w:hAnsi="Garamond"/>
+          <w:sz w:val="24"/>
+          <w:szCs w:val="24"/>
+        </w:rPr>
+        <w:t>Grammar</w:t>
+      </w:r>
+    </w:p>
+    <w:p>
+      <w:pPr>
+        <w:pStyle w:val="ListParagraph"/>
+        <w:numPr>
+          <w:ilvl w:val="0"/>
+          <w:numId w:val="2"/>
+        </w:numPr>
+        <w:rPr>
+          <w:rFonts w:ascii="Garamond" w:hAnsi="Garamond"/>
+          <w:sz w:val="24"/>
+          <w:szCs w:val="24"/>
+        </w:rPr>
+      </w:pPr>
+      <w:r>
+        <w:rPr>
+          <w:rFonts w:ascii="Garamond" w:hAnsi="Garamond"/>
+          <w:sz w:val="24"/>
+          <w:szCs w:val="24"/>
+        </w:rPr>
+        <w:t>Semantics</w:t>
+      </w:r>
+    </w:p>
+    <w:p>
+      <w:pPr>
+        <w:pStyle w:val="ListParagraph"/>
+        <w:numPr>
+          <w:ilvl w:val="0"/>
+          <w:numId w:val="2"/>
+        </w:numPr>
+        <w:rPr>
+          <w:rFonts w:ascii="Garamond" w:hAnsi="Garamond"/>
+          <w:sz w:val="24"/>
+          <w:szCs w:val="24"/>
+        </w:rPr>
+      </w:pPr>
+      <w:r>
+        <w:rPr>
+          <w:rFonts w:ascii="Garamond" w:hAnsi="Garamond"/>
+          <w:sz w:val="24"/>
+          <w:szCs w:val="24"/>
+        </w:rPr>
+        <w:t>Proof Theory</w:t>
+      </w:r>
+    </w:p>
+    <w:p>
+      <w:pPr>
+        <w:rPr>
+          <w:rFonts w:ascii="Garamond" w:hAnsi="Garamond"/>
+          <w:b/>
+          <w:sz w:val="24"/>
+          <w:szCs w:val="24"/>
+        </w:rPr>
+      </w:pPr>
+      <w:r>
+        <w:rPr>
+          <w:rFonts w:ascii="Garamond" w:hAnsi="Garamond"/>
+          <w:b/>
+          <w:sz w:val="24"/>
+          <w:szCs w:val="24"/>
+        </w:rPr>
+        <w:t>Natural:</w:t>
+      </w:r>
+    </w:p>
+    <w:p>
+      <w:pPr>
+        <w:pStyle w:val="ListParagraph"/>
+        <w:numPr>
+          <w:ilvl w:val="0"/>
+          <w:numId w:val="3"/>
+        </w:numPr>
+        <w:rPr>
+          <w:rFonts w:ascii="Garamond" w:hAnsi="Garamond"/>
+          <w:sz w:val="24"/>
+          <w:szCs w:val="24"/>
+        </w:rPr>
+      </w:pPr>
+      <w:r>
+        <w:rPr>
+          <w:rFonts w:ascii="Garamond" w:hAnsi="Garamond"/>
+          <w:sz w:val="24"/>
+          <w:szCs w:val="24"/>
+        </w:rPr>
+        <w:t>Alphabet</w:t>
+      </w:r>
+    </w:p>
+    <w:p>
+      <w:pPr>
+        <w:pStyle w:val="ListParagraph"/>
+        <w:numPr>
+          <w:ilvl w:val="0"/>
+          <w:numId w:val="3"/>
+        </w:numPr>
+        <w:rPr>
+          <w:rFonts w:ascii="Garamond" w:hAnsi="Garamond"/>
+          <w:sz w:val="24"/>
+          <w:szCs w:val="24"/>
+        </w:rPr>
+      </w:pPr>
+      <w:r>
+        <w:rPr>
+          <w:rFonts w:ascii="Garamond" w:hAnsi="Garamond"/>
+          <w:sz w:val="24"/>
+          <w:szCs w:val="24"/>
+        </w:rPr>
+        <w:t>Morphemes and Phonemes</w:t>
+      </w:r>
+    </w:p>
+    <w:p>
+      <w:pPr>
+        <w:pStyle w:val="ListParagraph"/>
+        <w:numPr>
+          <w:ilvl w:val="0"/>
+          <w:numId w:val="3"/>
+        </w:numPr>
+        <w:rPr>
+          <w:rFonts w:ascii="Garamond" w:hAnsi="Garamond"/>
+          <w:sz w:val="24"/>
+          <w:szCs w:val="24"/>
+        </w:rPr>
+      </w:pPr>
+      <w:r>
+        <w:rPr>
+          <w:rFonts w:ascii="Garamond" w:hAnsi="Garamond"/>
+          <w:sz w:val="24"/>
+          <w:szCs w:val="24"/>
+        </w:rPr>
+        <w:t>Lexicon of Words and their Types</w:t>
+      </w:r>
+    </w:p>
+    <w:p>
+      <w:pPr>
+        <w:pStyle w:val="ListParagraph"/>
+        <w:numPr>
+          <w:ilvl w:val="0"/>
+          <w:numId w:val="3"/>
+        </w:numPr>
+        <w:rPr>
+          <w:rFonts w:ascii="Garamond" w:hAnsi="Garamond"/>
+          <w:sz w:val="24"/>
+          <w:szCs w:val="24"/>
+        </w:rPr>
+      </w:pPr>
+      <w:r>
+        <w:rPr>
+          <w:rFonts w:ascii="Garamond" w:hAnsi="Garamond"/>
+          <w:sz w:val="24"/>
+          <w:szCs w:val="24"/>
+        </w:rPr>
+        <w:t>Grammar</w:t>
+      </w:r>
+    </w:p>
+    <w:p>
+      <w:pPr>
+        <w:rPr>
+          <w:rFonts w:ascii="Garamond" w:hAnsi="Garamond"/>
+          <w:sz w:val="24"/>
+          <w:szCs w:val="24"/>
+        </w:rPr>
+      </w:pPr>
+    </w:p>
+    <w:p>
+      <w:pPr>
+        <w:pStyle w:val="ListParagraph"/>
+        <w:numPr>
+          <w:ilvl w:val="0"/>
+          <w:numId w:val="1"/>
+        </w:numPr>
+        <w:rPr>
+          <w:rFonts w:ascii="Garamond" w:hAnsi="Garamond"/>
+          <w:b/>
+          <w:sz w:val="24"/>
+          <w:szCs w:val="24"/>
+        </w:rPr>
+      </w:pPr>
+      <w:r>
+        <w:rPr>
+          <w:rFonts w:ascii="Garamond" w:hAnsi="Garamond"/>
+          <w:b/>
+          <w:sz w:val="24"/>
+          <w:szCs w:val="24"/>
+        </w:rPr>
+        <w:t>A Broader Perspective</w:t>
+      </w:r>
+    </w:p>
+    <w:p>
+      <w:pPr>
+        <w:rPr>
+          <w:rFonts w:ascii="Garamond" w:hAnsi="Garamond"/>
+          <w:sz w:val="24"/>
+          <w:szCs w:val="24"/>
+        </w:rPr>
+      </w:pPr>
+      <w:r>
+        <w:rPr>
+          <w:rFonts w:ascii="Garamond" w:hAnsi="Garamond"/>
+          <w:sz w:val="24"/>
+          <w:szCs w:val="24"/>
+        </w:rPr>
+        <w:t>A combinatorial system of “building blocks” (so to speak) such that concatenations, complexes, or permutations within the system are wholly specified and predictable according to rules of formation and combination.</w:t>
+      </w:r>
+    </w:p>
+    <w:p>
+      <w:pPr>
+        <w:rPr>
+          <w:rFonts w:ascii="Garamond" w:hAnsi="Garamond"/>
+          <w:sz w:val="24"/>
+          <w:szCs w:val="24"/>
+        </w:rPr>
+      </w:pPr>
+      <w:r>
+        <w:rPr>
+          <w:rFonts w:ascii="Garamond" w:hAnsi="Garamond"/>
+          <w:sz w:val="24"/>
+          <w:szCs w:val="24"/>
+        </w:rPr>
+        <w:t>With this wider view:</w:t>
+      </w:r>
+    </w:p>
+    <w:p>
+      <w:pPr>
+        <w:pStyle w:val="ListParagraph"/>
+        <w:numPr>
+          <w:ilvl w:val="0"/>
+          <w:numId w:val="4"/>
+        </w:numPr>
+        <w:rPr>
+          <w:rFonts w:ascii="Garamond" w:hAnsi="Garamond"/>
+          <w:sz w:val="24"/>
+          <w:szCs w:val="24"/>
+        </w:rPr>
+      </w:pPr>
+      <w:r>
+        <w:rPr>
+          <w:rFonts w:ascii="Garamond" w:hAnsi="Garamond"/>
+          <w:sz w:val="24"/>
+          <w:szCs w:val="24"/>
+        </w:rPr>
+        <w:t>DNA</w:t>
+      </w:r>
+    </w:p>
+    <w:p>
+      <w:pPr>
+        <w:pStyle w:val="ListParagraph"/>
+        <w:numPr>
+          <w:ilvl w:val="0"/>
+          <w:numId w:val="4"/>
+        </w:numPr>
+        <w:rPr>
+          <w:rFonts w:ascii="Garamond" w:hAnsi="Garamond"/>
+          <w:sz w:val="24"/>
+          <w:szCs w:val="24"/>
+        </w:rPr>
+      </w:pPr>
+      <w:r>
+        <w:rPr>
+          <w:rFonts w:ascii="Garamond" w:hAnsi="Garamond"/>
+          <w:sz w:val="24"/>
+          <w:szCs w:val="24"/>
+        </w:rPr>
+        <w:t>RNA</w:t>
+      </w:r>
+    </w:p>
+    <w:p>
+      <w:pPr>
+        <w:pStyle w:val="ListParagraph"/>
+        <w:numPr>
+          <w:ilvl w:val="0"/>
+          <w:numId w:val="4"/>
+        </w:numPr>
+        <w:rPr>
+          <w:rFonts w:ascii="Garamond" w:hAnsi="Garamond"/>
+          <w:sz w:val="24"/>
+          <w:szCs w:val="24"/>
+        </w:rPr>
+      </w:pPr>
+      <w:r>
+        <w:rPr>
+          <w:rFonts w:ascii="Garamond" w:hAnsi="Garamond"/>
+          <w:sz w:val="24"/>
+          <w:szCs w:val="24"/>
+        </w:rPr>
+        <w:t>Physical Systems</w:t>
+      </w:r>
+    </w:p>
+    <w:p>
+      <w:pPr>
+        <w:pStyle w:val="ListParagraph"/>
+        <w:numPr>
+          <w:ilvl w:val="0"/>
+          <w:numId w:val="4"/>
+        </w:numPr>
+        <w:rPr>
+          <w:rFonts w:ascii="Garamond" w:hAnsi="Garamond"/>
+          <w:sz w:val="24"/>
+          <w:szCs w:val="24"/>
+        </w:rPr>
+      </w:pPr>
+      <w:r>
+        <w:rPr>
+          <w:rFonts w:ascii="Garamond" w:hAnsi="Garamond"/>
+          <w:sz w:val="24"/>
+          <w:szCs w:val="24"/>
+        </w:rPr>
+        <w:t>…</w:t>
       </w:r>
       <w:bookmarkStart w:id="0" w:name="_GoBack"/>
       <w:bookmarkEnd w:id="0"/>
-    </w:p>
-    <w:p>
-      <w:pPr>
-        <w:rPr>
-          <w:rFonts w:asciiTheme="majorHAnsi" w:hAnsiTheme="majorHAnsi" w:cstheme="majorHAnsi"/>
-          <w:sz w:val="24"/>
-          <w:szCs w:val="24"/>
-        </w:rPr>
-      </w:pPr>
-    </w:p>
-    <w:p>
-      <w:pPr>
-        <w:rPr>
-          <w:rFonts w:ascii="Garamond" w:hAnsi="Garamond" w:cstheme="majorHAnsi"/>
-          <w:b/>
-          <w:sz w:val="32"/>
-          <w:szCs w:val="32"/>
-        </w:rPr>
-      </w:pPr>
-      <w:r>
-        <w:rPr>
-          <w:rFonts w:ascii="Garamond" w:hAnsi="Garamond" w:cstheme="majorHAnsi"/>
-          <w:b/>
-          <w:sz w:val="32"/>
-          <w:szCs w:val="32"/>
-        </w:rPr>
-        <w:t>1.0</w:t>
-      </w:r>
-      <w:r>
-        <w:rPr>
-          <w:rFonts w:ascii="Garamond" w:hAnsi="Garamond" w:cstheme="majorHAnsi"/>
-          <w:b/>
-          <w:sz w:val="32"/>
-          <w:szCs w:val="32"/>
-        </w:rPr>
-        <w:tab/>
-        <w:t>Words</w:t>
-      </w:r>
-    </w:p>
-    <w:p>
-      <w:pPr>
-        <w:rPr>
-          <w:rFonts w:asciiTheme="majorHAnsi" w:hAnsiTheme="majorHAnsi" w:cstheme="majorHAnsi"/>
-          <w:sz w:val="24"/>
-          <w:szCs w:val="24"/>
-        </w:rPr>
-      </w:pPr>
-      <w:r>
-        <w:rPr>
-          <w:rFonts w:asciiTheme="majorHAnsi" w:hAnsiTheme="majorHAnsi" w:cstheme="majorHAnsi"/>
-          <w:i/>
-          <w:sz w:val="24"/>
-          <w:szCs w:val="24"/>
-        </w:rPr>
-        <w:t>Words</w:t>
-      </w:r>
-      <w:r>
-        <w:rPr>
-          <w:rFonts w:asciiTheme="majorHAnsi" w:hAnsiTheme="majorHAnsi" w:cstheme="majorHAnsi"/>
-          <w:sz w:val="24"/>
-          <w:szCs w:val="24"/>
-        </w:rPr>
-        <w:t xml:space="preserve"> contain their own </w:t>
-      </w:r>
-      <w:r>
-        <w:rPr>
-          <w:rFonts w:asciiTheme="majorHAnsi" w:hAnsiTheme="majorHAnsi" w:cstheme="majorHAnsi"/>
-          <w:i/>
-          <w:sz w:val="24"/>
-          <w:szCs w:val="24"/>
-        </w:rPr>
-        <w:t>meaning</w:t>
-      </w:r>
-      <w:r>
-        <w:rPr>
-          <w:rFonts w:asciiTheme="majorHAnsi" w:hAnsiTheme="majorHAnsi" w:cstheme="majorHAnsi"/>
-          <w:sz w:val="24"/>
-          <w:szCs w:val="24"/>
-        </w:rPr>
-        <w:t xml:space="preserve"> and </w:t>
-      </w:r>
-      <w:r>
-        <w:rPr>
-          <w:rFonts w:asciiTheme="majorHAnsi" w:hAnsiTheme="majorHAnsi" w:cstheme="majorHAnsi"/>
-          <w:i/>
-          <w:sz w:val="24"/>
-          <w:szCs w:val="24"/>
-        </w:rPr>
-        <w:t>relations</w:t>
-      </w:r>
-      <w:r>
-        <w:rPr>
-          <w:rFonts w:asciiTheme="majorHAnsi" w:hAnsiTheme="majorHAnsi" w:cstheme="majorHAnsi"/>
-          <w:sz w:val="24"/>
-          <w:szCs w:val="24"/>
-        </w:rPr>
-        <w:t xml:space="preserve">. Insofar as there is meaning, so are words </w:t>
-      </w:r>
-      <w:r>
-        <w:rPr>
-          <w:rFonts w:asciiTheme="majorHAnsi" w:hAnsiTheme="majorHAnsi" w:cstheme="majorHAnsi"/>
-          <w:i/>
-          <w:sz w:val="24"/>
-          <w:szCs w:val="24"/>
-        </w:rPr>
-        <w:t>necessary</w:t>
-      </w:r>
-      <w:r>
-        <w:rPr>
-          <w:rFonts w:asciiTheme="majorHAnsi" w:hAnsiTheme="majorHAnsi" w:cstheme="majorHAnsi"/>
-          <w:sz w:val="24"/>
-          <w:szCs w:val="24"/>
-        </w:rPr>
-        <w:t xml:space="preserve"> though specific symbol – meaning relations are </w:t>
-      </w:r>
-      <w:r>
-        <w:rPr>
-          <w:rFonts w:asciiTheme="majorHAnsi" w:hAnsiTheme="majorHAnsi" w:cstheme="majorHAnsi"/>
-          <w:i/>
-          <w:sz w:val="24"/>
-          <w:szCs w:val="24"/>
-        </w:rPr>
-        <w:t>not</w:t>
-      </w:r>
-      <w:r>
-        <w:rPr>
-          <w:rFonts w:asciiTheme="majorHAnsi" w:hAnsiTheme="majorHAnsi" w:cstheme="majorHAnsi"/>
-          <w:sz w:val="24"/>
-          <w:szCs w:val="24"/>
-        </w:rPr>
-        <w:t xml:space="preserve"> necessary. Combinations of zero or more words create </w:t>
-      </w:r>
-      <w:r>
-        <w:rPr>
-          <w:rFonts w:asciiTheme="majorHAnsi" w:hAnsiTheme="majorHAnsi" w:cstheme="majorHAnsi"/>
-          <w:i/>
-          <w:sz w:val="24"/>
-          <w:szCs w:val="24"/>
-        </w:rPr>
-        <w:t>concepts</w:t>
-      </w:r>
-      <w:r>
-        <w:rPr>
-          <w:rFonts w:asciiTheme="majorHAnsi" w:hAnsiTheme="majorHAnsi" w:cstheme="majorHAnsi"/>
-          <w:sz w:val="24"/>
-          <w:szCs w:val="24"/>
-        </w:rPr>
-        <w:t xml:space="preserve">. A </w:t>
-      </w:r>
-      <w:r>
-        <w:rPr>
-          <w:rFonts w:asciiTheme="majorHAnsi" w:hAnsiTheme="majorHAnsi" w:cstheme="majorHAnsi"/>
-          <w:i/>
-          <w:sz w:val="24"/>
-          <w:szCs w:val="24"/>
-        </w:rPr>
-        <w:t>word</w:t>
-      </w:r>
-      <w:r>
-        <w:rPr>
-          <w:rFonts w:asciiTheme="majorHAnsi" w:hAnsiTheme="majorHAnsi" w:cstheme="majorHAnsi"/>
-          <w:sz w:val="24"/>
-          <w:szCs w:val="24"/>
-        </w:rPr>
-        <w:t xml:space="preserve"> is just a unit in a language that </w:t>
-      </w:r>
-      <w:r>
-        <w:rPr>
-          <w:rFonts w:asciiTheme="majorHAnsi" w:hAnsiTheme="majorHAnsi" w:cstheme="majorHAnsi"/>
-          <w:i/>
-          <w:sz w:val="24"/>
-          <w:szCs w:val="24"/>
-        </w:rPr>
-        <w:t>expresses</w:t>
-      </w:r>
-      <w:r>
-        <w:rPr>
-          <w:rFonts w:asciiTheme="majorHAnsi" w:hAnsiTheme="majorHAnsi" w:cstheme="majorHAnsi"/>
-          <w:sz w:val="24"/>
-          <w:szCs w:val="24"/>
-        </w:rPr>
-        <w:t xml:space="preserve"> a </w:t>
-      </w:r>
-      <w:r>
-        <w:rPr>
-          <w:rFonts w:asciiTheme="majorHAnsi" w:hAnsiTheme="majorHAnsi" w:cstheme="majorHAnsi"/>
-          <w:i/>
-          <w:sz w:val="24"/>
-          <w:szCs w:val="24"/>
-        </w:rPr>
-        <w:t>meaning</w:t>
-      </w:r>
-      <w:r>
-        <w:rPr>
-          <w:rFonts w:asciiTheme="majorHAnsi" w:hAnsiTheme="majorHAnsi" w:cstheme="majorHAnsi"/>
-          <w:sz w:val="24"/>
-          <w:szCs w:val="24"/>
-        </w:rPr>
-        <w:t xml:space="preserve">. In certain symbolic systems we call these well-formed-formulae for they need not be </w:t>
-      </w:r>
-      <w:r>
-        <w:rPr>
-          <w:rFonts w:asciiTheme="majorHAnsi" w:hAnsiTheme="majorHAnsi" w:cstheme="majorHAnsi"/>
-          <w:i/>
-          <w:sz w:val="24"/>
-          <w:szCs w:val="24"/>
-        </w:rPr>
-        <w:t>words</w:t>
-      </w:r>
-      <w:r>
-        <w:rPr>
-          <w:rFonts w:asciiTheme="majorHAnsi" w:hAnsiTheme="majorHAnsi" w:cstheme="majorHAnsi"/>
-          <w:sz w:val="24"/>
-          <w:szCs w:val="24"/>
-        </w:rPr>
-        <w:t xml:space="preserve"> at all.</w:t>
-      </w:r>
-    </w:p>
-    <w:p>
-      <w:pPr>
-        <w:rPr>
-          <w:rFonts w:asciiTheme="majorHAnsi" w:hAnsiTheme="majorHAnsi" w:cstheme="majorHAnsi"/>
-          <w:sz w:val="24"/>
-          <w:szCs w:val="24"/>
-        </w:rPr>
-      </w:pPr>
-    </w:p>
-    <w:p>
-      <w:pPr>
-        <w:rPr>
-          <w:rFonts w:ascii="Garamond" w:hAnsi="Garamond" w:cstheme="majorHAnsi"/>
-          <w:b/>
-          <w:sz w:val="32"/>
-          <w:szCs w:val="32"/>
-        </w:rPr>
-      </w:pPr>
-      <w:r>
-        <w:rPr>
-          <w:rFonts w:ascii="Garamond" w:hAnsi="Garamond" w:cstheme="majorHAnsi"/>
-          <w:b/>
-          <w:sz w:val="32"/>
-          <w:szCs w:val="32"/>
-        </w:rPr>
-        <w:t>2</w:t>
-      </w:r>
-      <w:r>
-        <w:rPr>
-          <w:rFonts w:ascii="Garamond" w:hAnsi="Garamond" w:cstheme="majorHAnsi"/>
-          <w:b/>
-          <w:sz w:val="32"/>
-          <w:szCs w:val="32"/>
-        </w:rPr>
-        <w:t>.0</w:t>
-      </w:r>
-      <w:r>
-        <w:rPr>
-          <w:rFonts w:ascii="Garamond" w:hAnsi="Garamond" w:cstheme="majorHAnsi"/>
-          <w:b/>
-          <w:sz w:val="32"/>
-          <w:szCs w:val="32"/>
-        </w:rPr>
-        <w:tab/>
-      </w:r>
-      <w:r>
-        <w:rPr>
-          <w:rFonts w:ascii="Garamond" w:hAnsi="Garamond" w:cstheme="majorHAnsi"/>
-          <w:b/>
-          <w:sz w:val="32"/>
-          <w:szCs w:val="32"/>
-        </w:rPr>
-        <w:t>Natural and Artificial Languages</w:t>
-      </w:r>
-    </w:p>
-    <w:p>
-      <w:pPr>
-        <w:rPr>
-          <w:rFonts w:asciiTheme="majorHAnsi" w:hAnsiTheme="majorHAnsi" w:cstheme="majorHAnsi"/>
-          <w:sz w:val="24"/>
-          <w:szCs w:val="24"/>
-        </w:rPr>
-      </w:pPr>
-      <w:r>
-        <w:rPr>
-          <w:rFonts w:asciiTheme="majorHAnsi" w:hAnsiTheme="majorHAnsi" w:cstheme="majorHAnsi"/>
-          <w:sz w:val="24"/>
-          <w:szCs w:val="24"/>
-        </w:rPr>
-        <w:t xml:space="preserve">A </w:t>
-      </w:r>
-      <w:r>
-        <w:rPr>
-          <w:rFonts w:asciiTheme="majorHAnsi" w:hAnsiTheme="majorHAnsi" w:cstheme="majorHAnsi"/>
-          <w:sz w:val="24"/>
-          <w:szCs w:val="24"/>
-        </w:rPr>
-        <w:t>great travesty has been to identify these special language systems with natural language systems for they are not the same.</w:t>
-      </w:r>
-    </w:p>
-    <w:p>
-      <w:pPr>
-        <w:rPr>
-          <w:rFonts w:asciiTheme="majorHAnsi" w:hAnsiTheme="majorHAnsi" w:cstheme="majorHAnsi"/>
-          <w:sz w:val="24"/>
-          <w:szCs w:val="24"/>
-        </w:rPr>
-      </w:pPr>
-      <w:r>
-        <w:rPr>
-          <w:rFonts w:asciiTheme="majorHAnsi" w:hAnsiTheme="majorHAnsi" w:cstheme="majorHAnsi"/>
-          <w:sz w:val="24"/>
-          <w:szCs w:val="24"/>
-        </w:rPr>
-        <w:t>These are free-standing and interrelated by being viewed and combined with other languages in various ways.</w:t>
-      </w:r>
-    </w:p>
-    <w:p>
-      <w:pPr>
-        <w:rPr>
-          <w:rFonts w:ascii="Garamond" w:hAnsi="Garamond"/>
-          <w:sz w:val="24"/>
-          <w:szCs w:val="24"/>
-        </w:rPr>
-      </w:pPr>
     </w:p>
     <w:sectPr>
       <w:pgSz w:w="12240" w:h="15840"/>
@@ -561,7 +622,13 @@
         <w:rPr>
           <w:b/>
         </w:rPr>
-        <w:t xml:space="preserve"> Revision 0.0.1</w:t>
+        <w:t xml:space="preserve"> Revision 0.0.</w:t>
+      </w:r>
+      <w:r>
+        <w:rPr>
+          <w:b/>
+        </w:rPr>
+        <w:t>2</w:t>
       </w:r>
       <w:r>
         <w:rPr>
@@ -582,7 +649,31 @@
         <w:rPr>
           <w:b/>
         </w:rPr>
-        <w:t>12.26.17</w:t>
+        <w:t>9</w:t>
+      </w:r>
+      <w:r>
+        <w:rPr>
+          <w:b/>
+        </w:rPr>
+        <w:t>.</w:t>
+      </w:r>
+      <w:r>
+        <w:rPr>
+          <w:b/>
+        </w:rPr>
+        <w:t>2</w:t>
+      </w:r>
+      <w:r>
+        <w:rPr>
+          <w:b/>
+        </w:rPr>
+        <w:t>.</w:t>
+      </w:r>
+      <w:r>
+        <w:rPr>
+          <w:b/>
+        </w:rPr>
+        <w:t>18</w:t>
       </w:r>
       <w:r>
         <w:rPr>
@@ -609,6 +700,95 @@
 <file path=word/numbering.xml><?xml version="1.0" encoding="utf-8"?>
 <w:numbering xmlns:wpc="http://schemas.microsoft.com/office/word/2010/wordprocessingCanvas" xmlns:cx="http://schemas.microsoft.com/office/drawing/2014/chartex" xmlns:cx1="http://schemas.microsoft.com/office/drawing/2015/9/8/chartex" xmlns:cx2="http://schemas.microsoft.com/office/drawing/2015/10/21/chartex" xmlns:cx3="http://schemas.microsoft.com/office/drawing/2016/5/9/chartex" xmlns:cx4="http://schemas.microsoft.com/office/drawing/2016/5/10/chartex" xmlns:cx5="http://schemas.microsoft.com/office/drawing/2016/5/11/chartex" xmlns:cx6="http://schemas.microsoft.com/office/drawing/2016/5/12/chartex" xmlns:cx7="http://schemas.microsoft.com/office/drawing/2016/5/13/chartex" xmlns:cx8="http://schemas.microsoft.com/office/drawing/2016/5/14/chartex" xmlns:mc="http://schemas.openxmlformats.org/markup-compatibility/2006" xmlns:aink="http://schemas.microsoft.com/office/drawing/2016/ink" xmlns:am3d="http://schemas.microsoft.com/office/drawing/2017/model3d" xmlns:o="urn:schemas-microsoft-com:office:office" xmlns:r="http://schemas.openxmlformats.org/officeDocument/2006/relationships" xmlns:m="http://schemas.openxmlformats.org/officeDocument/2006/math" xmlns:v="urn:schemas-microsoft-com:vml" xmlns:wp14="http://schemas.microsoft.com/office/word/2010/wordprocessingDrawing" xmlns:wp="http://schemas.openxmlformats.org/drawingml/2006/wordprocessingDrawing" xmlns:w10="urn:schemas-microsoft-com:office:word" xmlns:w="http://schemas.openxmlformats.org/wordprocessingml/2006/main" xmlns:w14="http://schemas.microsoft.com/office/word/2010/wordml" xmlns:w15="http://schemas.microsoft.com/office/word/2012/wordml" xmlns:w16cid="http://schemas.microsoft.com/office/word/2016/wordml/cid" xmlns:w16se="http://schemas.microsoft.com/office/word/2015/wordml/symex" xmlns:wpg="http://schemas.microsoft.com/office/word/2010/wordprocessingGroup" xmlns:wpi="http://schemas.microsoft.com/office/word/2010/wordprocessingInk" xmlns:wne="http://schemas.microsoft.com/office/word/2006/wordml" xmlns:wps="http://schemas.microsoft.com/office/word/2010/wordprocessingShape" mc:Ignorable="w14 w15 w16se w16cid wp14">
   <w:abstractNum w:abstractNumId="0" w15:restartNumberingAfterBreak="0">
+    <w:nsid w:val="0EBC7446"/>
+    <w:multiLevelType w:val="hybridMultilevel"/>
+    <w:tmpl w:val="AB5A3BA0"/>
+    <w:lvl w:ilvl="0" w:tplc="0409000F">
+      <w:start w:val="1"/>
+      <w:numFmt w:val="decimal"/>
+      <w:lvlText w:val="%1."/>
+      <w:lvlJc w:val="left"/>
+      <w:pPr>
+        <w:ind w:left="720" w:hanging="360"/>
+      </w:pPr>
+      <w:rPr>
+        <w:rFonts w:hint="default"/>
+      </w:rPr>
+    </w:lvl>
+    <w:lvl w:ilvl="1" w:tplc="04090019" w:tentative="1">
+      <w:start w:val="1"/>
+      <w:numFmt w:val="lowerLetter"/>
+      <w:lvlText w:val="%2."/>
+      <w:lvlJc w:val="left"/>
+      <w:pPr>
+        <w:ind w:left="1440" w:hanging="360"/>
+      </w:pPr>
+    </w:lvl>
+    <w:lvl w:ilvl="2" w:tplc="0409001B" w:tentative="1">
+      <w:start w:val="1"/>
+      <w:numFmt w:val="lowerRoman"/>
+      <w:lvlText w:val="%3."/>
+      <w:lvlJc w:val="right"/>
+      <w:pPr>
+        <w:ind w:left="2160" w:hanging="180"/>
+      </w:pPr>
+    </w:lvl>
+    <w:lvl w:ilvl="3" w:tplc="0409000F" w:tentative="1">
+      <w:start w:val="1"/>
+      <w:numFmt w:val="decimal"/>
+      <w:lvlText w:val="%4."/>
+      <w:lvlJc w:val="left"/>
+      <w:pPr>
+        <w:ind w:left="2880" w:hanging="360"/>
+      </w:pPr>
+    </w:lvl>
+    <w:lvl w:ilvl="4" w:tplc="04090019" w:tentative="1">
+      <w:start w:val="1"/>
+      <w:numFmt w:val="lowerLetter"/>
+      <w:lvlText w:val="%5."/>
+      <w:lvlJc w:val="left"/>
+      <w:pPr>
+        <w:ind w:left="3600" w:hanging="360"/>
+      </w:pPr>
+    </w:lvl>
+    <w:lvl w:ilvl="5" w:tplc="0409001B" w:tentative="1">
+      <w:start w:val="1"/>
+      <w:numFmt w:val="lowerRoman"/>
+      <w:lvlText w:val="%6."/>
+      <w:lvlJc w:val="right"/>
+      <w:pPr>
+        <w:ind w:left="4320" w:hanging="180"/>
+      </w:pPr>
+    </w:lvl>
+    <w:lvl w:ilvl="6" w:tplc="0409000F" w:tentative="1">
+      <w:start w:val="1"/>
+      <w:numFmt w:val="decimal"/>
+      <w:lvlText w:val="%7."/>
+      <w:lvlJc w:val="left"/>
+      <w:pPr>
+        <w:ind w:left="5040" w:hanging="360"/>
+      </w:pPr>
+    </w:lvl>
+    <w:lvl w:ilvl="7" w:tplc="04090019" w:tentative="1">
+      <w:start w:val="1"/>
+      <w:numFmt w:val="lowerLetter"/>
+      <w:lvlText w:val="%8."/>
+      <w:lvlJc w:val="left"/>
+      <w:pPr>
+        <w:ind w:left="5760" w:hanging="360"/>
+      </w:pPr>
+    </w:lvl>
+    <w:lvl w:ilvl="8" w:tplc="0409001B" w:tentative="1">
+      <w:start w:val="1"/>
+      <w:numFmt w:val="lowerRoman"/>
+      <w:lvlText w:val="%9."/>
+      <w:lvlJc w:val="right"/>
+      <w:pPr>
+        <w:ind w:left="6480" w:hanging="180"/>
+      </w:pPr>
+    </w:lvl>
+  </w:abstractNum>
+  <w:abstractNum w:abstractNumId="1" w15:restartNumberingAfterBreak="0">
     <w:nsid w:val="2A746D29"/>
     <w:multiLevelType w:val="multilevel"/>
     <w:tmpl w:val="F4B42A64"/>
@@ -720,8 +900,195 @@
       </w:rPr>
     </w:lvl>
   </w:abstractNum>
+  <w:abstractNum w:abstractNumId="2" w15:restartNumberingAfterBreak="0">
+    <w:nsid w:val="2DF374EC"/>
+    <w:multiLevelType w:val="hybridMultilevel"/>
+    <w:tmpl w:val="AB5A3BA0"/>
+    <w:lvl w:ilvl="0" w:tplc="0409000F">
+      <w:start w:val="1"/>
+      <w:numFmt w:val="decimal"/>
+      <w:lvlText w:val="%1."/>
+      <w:lvlJc w:val="left"/>
+      <w:pPr>
+        <w:ind w:left="720" w:hanging="360"/>
+      </w:pPr>
+      <w:rPr>
+        <w:rFonts w:hint="default"/>
+      </w:rPr>
+    </w:lvl>
+    <w:lvl w:ilvl="1" w:tplc="04090019" w:tentative="1">
+      <w:start w:val="1"/>
+      <w:numFmt w:val="lowerLetter"/>
+      <w:lvlText w:val="%2."/>
+      <w:lvlJc w:val="left"/>
+      <w:pPr>
+        <w:ind w:left="1440" w:hanging="360"/>
+      </w:pPr>
+    </w:lvl>
+    <w:lvl w:ilvl="2" w:tplc="0409001B" w:tentative="1">
+      <w:start w:val="1"/>
+      <w:numFmt w:val="lowerRoman"/>
+      <w:lvlText w:val="%3."/>
+      <w:lvlJc w:val="right"/>
+      <w:pPr>
+        <w:ind w:left="2160" w:hanging="180"/>
+      </w:pPr>
+    </w:lvl>
+    <w:lvl w:ilvl="3" w:tplc="0409000F" w:tentative="1">
+      <w:start w:val="1"/>
+      <w:numFmt w:val="decimal"/>
+      <w:lvlText w:val="%4."/>
+      <w:lvlJc w:val="left"/>
+      <w:pPr>
+        <w:ind w:left="2880" w:hanging="360"/>
+      </w:pPr>
+    </w:lvl>
+    <w:lvl w:ilvl="4" w:tplc="04090019" w:tentative="1">
+      <w:start w:val="1"/>
+      <w:numFmt w:val="lowerLetter"/>
+      <w:lvlText w:val="%5."/>
+      <w:lvlJc w:val="left"/>
+      <w:pPr>
+        <w:ind w:left="3600" w:hanging="360"/>
+      </w:pPr>
+    </w:lvl>
+    <w:lvl w:ilvl="5" w:tplc="0409001B" w:tentative="1">
+      <w:start w:val="1"/>
+      <w:numFmt w:val="lowerRoman"/>
+      <w:lvlText w:val="%6."/>
+      <w:lvlJc w:val="right"/>
+      <w:pPr>
+        <w:ind w:left="4320" w:hanging="180"/>
+      </w:pPr>
+    </w:lvl>
+    <w:lvl w:ilvl="6" w:tplc="0409000F" w:tentative="1">
+      <w:start w:val="1"/>
+      <w:numFmt w:val="decimal"/>
+      <w:lvlText w:val="%7."/>
+      <w:lvlJc w:val="left"/>
+      <w:pPr>
+        <w:ind w:left="5040" w:hanging="360"/>
+      </w:pPr>
+    </w:lvl>
+    <w:lvl w:ilvl="7" w:tplc="04090019" w:tentative="1">
+      <w:start w:val="1"/>
+      <w:numFmt w:val="lowerLetter"/>
+      <w:lvlText w:val="%8."/>
+      <w:lvlJc w:val="left"/>
+      <w:pPr>
+        <w:ind w:left="5760" w:hanging="360"/>
+      </w:pPr>
+    </w:lvl>
+    <w:lvl w:ilvl="8" w:tplc="0409001B" w:tentative="1">
+      <w:start w:val="1"/>
+      <w:numFmt w:val="lowerRoman"/>
+      <w:lvlText w:val="%9."/>
+      <w:lvlJc w:val="right"/>
+      <w:pPr>
+        <w:ind w:left="6480" w:hanging="180"/>
+      </w:pPr>
+    </w:lvl>
+  </w:abstractNum>
+  <w:abstractNum w:abstractNumId="3" w15:restartNumberingAfterBreak="0">
+    <w:nsid w:val="6AA9138C"/>
+    <w:multiLevelType w:val="hybridMultilevel"/>
+    <w:tmpl w:val="7A604364"/>
+    <w:lvl w:ilvl="0" w:tplc="1638BAE6">
+      <w:start w:val="1"/>
+      <w:numFmt w:val="decimal"/>
+      <w:lvlText w:val="%1."/>
+      <w:lvlJc w:val="left"/>
+      <w:pPr>
+        <w:ind w:left="1080" w:hanging="360"/>
+      </w:pPr>
+      <w:rPr>
+        <w:rFonts w:hint="default"/>
+      </w:rPr>
+    </w:lvl>
+    <w:lvl w:ilvl="1" w:tplc="04090019" w:tentative="1">
+      <w:start w:val="1"/>
+      <w:numFmt w:val="lowerLetter"/>
+      <w:lvlText w:val="%2."/>
+      <w:lvlJc w:val="left"/>
+      <w:pPr>
+        <w:ind w:left="1800" w:hanging="360"/>
+      </w:pPr>
+    </w:lvl>
+    <w:lvl w:ilvl="2" w:tplc="0409001B" w:tentative="1">
+      <w:start w:val="1"/>
+      <w:numFmt w:val="lowerRoman"/>
+      <w:lvlText w:val="%3."/>
+      <w:lvlJc w:val="right"/>
+      <w:pPr>
+        <w:ind w:left="2520" w:hanging="180"/>
+      </w:pPr>
+    </w:lvl>
+    <w:lvl w:ilvl="3" w:tplc="0409000F" w:tentative="1">
+      <w:start w:val="1"/>
+      <w:numFmt w:val="decimal"/>
+      <w:lvlText w:val="%4."/>
+      <w:lvlJc w:val="left"/>
+      <w:pPr>
+        <w:ind w:left="3240" w:hanging="360"/>
+      </w:pPr>
+    </w:lvl>
+    <w:lvl w:ilvl="4" w:tplc="04090019" w:tentative="1">
+      <w:start w:val="1"/>
+      <w:numFmt w:val="lowerLetter"/>
+      <w:lvlText w:val="%5."/>
+      <w:lvlJc w:val="left"/>
+      <w:pPr>
+        <w:ind w:left="3960" w:hanging="360"/>
+      </w:pPr>
+    </w:lvl>
+    <w:lvl w:ilvl="5" w:tplc="0409001B" w:tentative="1">
+      <w:start w:val="1"/>
+      <w:numFmt w:val="lowerRoman"/>
+      <w:lvlText w:val="%6."/>
+      <w:lvlJc w:val="right"/>
+      <w:pPr>
+        <w:ind w:left="4680" w:hanging="180"/>
+      </w:pPr>
+    </w:lvl>
+    <w:lvl w:ilvl="6" w:tplc="0409000F" w:tentative="1">
+      <w:start w:val="1"/>
+      <w:numFmt w:val="decimal"/>
+      <w:lvlText w:val="%7."/>
+      <w:lvlJc w:val="left"/>
+      <w:pPr>
+        <w:ind w:left="5400" w:hanging="360"/>
+      </w:pPr>
+    </w:lvl>
+    <w:lvl w:ilvl="7" w:tplc="04090019" w:tentative="1">
+      <w:start w:val="1"/>
+      <w:numFmt w:val="lowerLetter"/>
+      <w:lvlText w:val="%8."/>
+      <w:lvlJc w:val="left"/>
+      <w:pPr>
+        <w:ind w:left="6120" w:hanging="360"/>
+      </w:pPr>
+    </w:lvl>
+    <w:lvl w:ilvl="8" w:tplc="0409001B" w:tentative="1">
+      <w:start w:val="1"/>
+      <w:numFmt w:val="lowerRoman"/>
+      <w:lvlText w:val="%9."/>
+      <w:lvlJc w:val="right"/>
+      <w:pPr>
+        <w:ind w:left="6840" w:hanging="180"/>
+      </w:pPr>
+    </w:lvl>
+  </w:abstractNum>
   <w:num w:numId="1">
+    <w:abstractNumId w:val="1"/>
+  </w:num>
+  <w:num w:numId="2">
     <w:abstractNumId w:val="0"/>
+  </w:num>
+  <w:num w:numId="3">
+    <w:abstractNumId w:val="2"/>
+  </w:num>
+  <w:num w:numId="4">
+    <w:abstractNumId w:val="3"/>
   </w:num>
 </w:numbering>
 </file>
@@ -1127,6 +1494,7 @@
   <w:style w:type="character" w:default="1" w:styleId="DefaultParagraphFont">
     <w:name w:val="Default Paragraph Font"/>
     <w:uiPriority w:val="1"/>
+    <w:semiHidden/>
     <w:unhideWhenUsed/>
   </w:style>
   <w:style w:type="table" w:default="1" w:styleId="TableNormal">
@@ -1526,7 +1894,7 @@
 </file>
 
 <file path=customXml/itemProps1.xml><?xml version="1.0" encoding="utf-8"?>
-<ds:datastoreItem xmlns:ds="http://schemas.openxmlformats.org/officeDocument/2006/customXml" ds:itemID="{9D6488A1-AEF9-46D8-B02C-112A1FC26ED3}">
+<ds:datastoreItem xmlns:ds="http://schemas.openxmlformats.org/officeDocument/2006/customXml" ds:itemID="{B3B77275-2CE5-4055-9C9D-02B959757D01}">
   <ds:schemaRefs>
     <ds:schemaRef ds:uri="http://schemas.openxmlformats.org/officeDocument/2006/bibliography"/>
   </ds:schemaRefs>

</xml_diff>